<commit_message>
uzupełniono zadania z instrukcji 13.
</commit_message>
<xml_diff>
--- a/Ćw 13 sterowanie interfejsem/PiWDP13 Sterowanie interfejsem.docx
+++ b/Ćw 13 sterowanie interfejsem/PiWDP13 Sterowanie interfejsem.docx
@@ -4280,8 +4280,306 @@
       <w:pPr>
         <w:spacing w:line="360" w:lineRule="auto"/>
         <w:ind w:left="360"/>
+      </w:pPr>
+      <w:r>
+        <w:t>- zamknąć aplikację,</w:t>
+      </w:r>
+    </w:p>
+    <w:p>
+      <w:pPr>
+        <w:spacing w:line="360" w:lineRule="auto"/>
+        <w:ind w:left="360"/>
+      </w:pPr>
+      <w:r>
+        <w:t>- otworzyć plik „</w:t>
+      </w:r>
+      <w:proofErr w:type="spellStart"/>
+      <w:r>
+        <w:rPr>
+          <w:i/>
+        </w:rPr>
+        <w:t>Main_maszyna.vi</w:t>
+      </w:r>
+      <w:proofErr w:type="spellEnd"/>
+      <w:r>
+        <w:t>”,</w:t>
+      </w:r>
+    </w:p>
+    <w:p>
+      <w:pPr>
+        <w:spacing w:line="360" w:lineRule="auto"/>
+        <w:ind w:left="360"/>
+      </w:pPr>
+      <w:r>
+        <w:t xml:space="preserve">- przejść do stanu </w:t>
+      </w:r>
+      <w:r>
+        <w:rPr>
+          <w:b/>
+        </w:rPr>
+        <w:t>Display</w:t>
+      </w:r>
+      <w:r>
+        <w:t>,</w:t>
+      </w:r>
+    </w:p>
+    <w:p>
+      <w:pPr>
+        <w:spacing w:line="360" w:lineRule="auto"/>
+        <w:ind w:left="360"/>
+      </w:pPr>
+      <w:r>
+        <w:t>- dopisać fragment kodu przedstawiony na rysunku:</w:t>
+      </w:r>
+    </w:p>
+    <w:p>
+      <w:pPr>
+        <w:spacing w:line="360" w:lineRule="auto"/>
+        <w:ind w:left="360"/>
+      </w:pPr>
+      <w:r>
+        <w:rPr>
+          <w:noProof/>
+        </w:rPr>
+        <w:drawing>
+          <wp:inline distT="0" distB="0" distL="0" distR="0">
+            <wp:extent cx="4048201" cy="2059967"/>
+            <wp:effectExtent l="19050" t="0" r="9449" b="0"/>
+            <wp:docPr id="7" name="Obraz 5"/>
+            <wp:cNvGraphicFramePr>
+              <a:graphicFrameLocks xmlns:a="http://schemas.openxmlformats.org/drawingml/2006/main" noChangeAspect="1"/>
+            </wp:cNvGraphicFramePr>
+            <a:graphic xmlns:a="http://schemas.openxmlformats.org/drawingml/2006/main">
+              <a:graphicData uri="http://schemas.openxmlformats.org/drawingml/2006/picture">
+                <pic:pic xmlns:pic="http://schemas.openxmlformats.org/drawingml/2006/picture">
+                  <pic:nvPicPr>
+                    <pic:cNvPr id="0" name="Picture 5"/>
+                    <pic:cNvPicPr>
+                      <a:picLocks noChangeAspect="1" noChangeArrowheads="1"/>
+                    </pic:cNvPicPr>
+                  </pic:nvPicPr>
+                  <pic:blipFill>
+                    <a:blip r:embed="rId18" cstate="print"/>
+                    <a:srcRect/>
+                    <a:stretch>
+                      <a:fillRect/>
+                    </a:stretch>
+                  </pic:blipFill>
+                  <pic:spPr bwMode="auto">
+                    <a:xfrm>
+                      <a:off x="0" y="0"/>
+                      <a:ext cx="4048323" cy="2060029"/>
+                    </a:xfrm>
+                    <a:prstGeom prst="rect">
+                      <a:avLst/>
+                    </a:prstGeom>
+                    <a:noFill/>
+                    <a:ln w="9525">
+                      <a:noFill/>
+                      <a:miter lim="800000"/>
+                      <a:headEnd/>
+                      <a:tailEnd/>
+                    </a:ln>
+                  </pic:spPr>
+                </pic:pic>
+              </a:graphicData>
+            </a:graphic>
+          </wp:inline>
+        </w:drawing>
+      </w:r>
+    </w:p>
+    <w:p>
+      <w:pPr>
+        <w:spacing w:line="360" w:lineRule="auto"/>
+        <w:ind w:left="360"/>
+      </w:pPr>
+      <w:r>
+        <w:t xml:space="preserve">- zapisać fragment kodu zmieniający kolor wykresu w postaci </w:t>
+      </w:r>
+      <w:proofErr w:type="spellStart"/>
+      <w:r>
+        <w:t>SubVI</w:t>
+      </w:r>
+      <w:proofErr w:type="spellEnd"/>
+      <w:r>
+        <w:t>,</w:t>
+      </w:r>
+    </w:p>
+    <w:p>
+      <w:pPr>
+        <w:spacing w:line="360" w:lineRule="auto"/>
+        <w:ind w:left="360"/>
+      </w:pPr>
+      <w:r>
+        <w:t xml:space="preserve">- przejść do stanu </w:t>
+      </w:r>
+      <w:proofErr w:type="spellStart"/>
+      <w:r>
+        <w:rPr>
+          <w:b/>
+        </w:rPr>
+        <w:t>Save</w:t>
+      </w:r>
+      <w:proofErr w:type="spellEnd"/>
+      <w:r>
+        <w:t>,</w:t>
+      </w:r>
+    </w:p>
+    <w:p>
+      <w:pPr>
+        <w:spacing w:line="360" w:lineRule="auto"/>
+        <w:ind w:left="360"/>
+      </w:pPr>
+      <w:r>
+        <w:t xml:space="preserve">- korzystając z właściwości </w:t>
+      </w:r>
+      <w:proofErr w:type="spellStart"/>
+      <w:r>
+        <w:rPr>
+          <w:i/>
+        </w:rPr>
+        <w:t>History</w:t>
+      </w:r>
+      <w:proofErr w:type="spellEnd"/>
+      <w:r>
+        <w:t xml:space="preserve"> czyścić wskaźnik</w:t>
+      </w:r>
+      <w:r>
+        <w:t xml:space="preserve"> </w:t>
+      </w:r>
+      <w:proofErr w:type="spellStart"/>
+      <w:r>
+        <w:t>Waveform</w:t>
+      </w:r>
+      <w:proofErr w:type="spellEnd"/>
+      <w:r>
+        <w:t xml:space="preserve"> Chart</w:t>
+      </w:r>
+      <w:r>
+        <w:t xml:space="preserve"> (wpisać stałą zawierającą puste dane),</w:t>
+      </w:r>
+    </w:p>
+    <w:p>
+      <w:pPr>
+        <w:spacing w:line="360" w:lineRule="auto"/>
+        <w:ind w:left="360"/>
+      </w:pPr>
+      <w:r>
+        <w:t xml:space="preserve">- przejść do stanu </w:t>
+      </w:r>
+      <w:r>
+        <w:rPr>
+          <w:b/>
+        </w:rPr>
+        <w:t>Config</w:t>
+      </w:r>
+      <w:r>
+        <w:t>,</w:t>
+      </w:r>
+    </w:p>
+    <w:p>
+      <w:pPr>
+        <w:spacing w:line="360" w:lineRule="auto"/>
+        <w:ind w:left="360"/>
+      </w:pPr>
+      <w:r>
+        <w:t xml:space="preserve">- korzystając z właściwości </w:t>
+      </w:r>
+      <w:proofErr w:type="spellStart"/>
+      <w:r>
+        <w:rPr>
+          <w:i/>
+        </w:rPr>
+        <w:t>History</w:t>
+      </w:r>
+      <w:proofErr w:type="spellEnd"/>
+      <w:r>
+        <w:t xml:space="preserve"> czyścić wskaźnik </w:t>
+      </w:r>
+      <w:proofErr w:type="spellStart"/>
+      <w:r>
+        <w:t>Waveform</w:t>
+      </w:r>
+      <w:proofErr w:type="spellEnd"/>
+      <w:r>
+        <w:t xml:space="preserve"> Chart,</w:t>
+      </w:r>
+    </w:p>
+    <w:p>
+      <w:pPr>
+        <w:spacing w:line="360" w:lineRule="auto"/>
+        <w:ind w:left="360"/>
         <w:jc w:val="both"/>
       </w:pPr>
+      <w:r>
+        <w:t>- obliczyć z jakim odstępem czasowym wykonywane są kolejne pomiary,</w:t>
+      </w:r>
+    </w:p>
+    <w:p>
+      <w:pPr>
+        <w:spacing w:line="360" w:lineRule="auto"/>
+        <w:ind w:left="360"/>
+        <w:jc w:val="both"/>
+      </w:pPr>
+      <w:r>
+        <w:t xml:space="preserve">- dodać właściwość </w:t>
+      </w:r>
+      <w:proofErr w:type="spellStart"/>
+      <w:r>
+        <w:t>XScale.Multiplier</w:t>
+      </w:r>
+      <w:proofErr w:type="spellEnd"/>
+      <w:r>
+        <w:t xml:space="preserve"> (wpisać wartość z poprzedniego kroku lub, w przypadku nie zrealizowania, wpisać wartość 0,4),</w:t>
+      </w:r>
+    </w:p>
+    <w:p>
+      <w:pPr>
+        <w:spacing w:line="360" w:lineRule="auto"/>
+        <w:ind w:left="360"/>
+        <w:jc w:val="both"/>
+      </w:pPr>
+      <w:r>
+        <w:t xml:space="preserve">- dodać właściwość </w:t>
+      </w:r>
+      <w:proofErr w:type="spellStart"/>
+      <w:r>
+        <w:t>XScale.Maximum</w:t>
+      </w:r>
+      <w:proofErr w:type="spellEnd"/>
+      <w:r>
+        <w:t xml:space="preserve"> i wpisać wartość 10,</w:t>
+      </w:r>
+    </w:p>
+    <w:p>
+      <w:pPr>
+        <w:spacing w:line="360" w:lineRule="auto"/>
+        <w:ind w:left="360"/>
+        <w:jc w:val="both"/>
+      </w:pPr>
+      <w:r>
+        <w:t>- sprawdzić działanie aplikacji,</w:t>
+      </w:r>
+    </w:p>
+    <w:p>
+      <w:pPr>
+        <w:spacing w:line="360" w:lineRule="auto"/>
+        <w:ind w:left="360"/>
+        <w:jc w:val="both"/>
+      </w:pPr>
+      <w:r>
+        <w:t>- zapisać aplikację,</w:t>
+      </w:r>
+    </w:p>
+    <w:p>
+      <w:pPr>
+        <w:spacing w:line="360" w:lineRule="auto"/>
+        <w:ind w:left="360"/>
+        <w:jc w:val="both"/>
+      </w:pPr>
+      <w:r>
+        <w:t>- zamknąć aplikację i projekt</w:t>
+      </w:r>
       <w:r>
         <w:t>.</w:t>
       </w:r>
@@ -4319,6 +4617,7 @@
         <w:rPr>
           <w:b/>
         </w:rPr>
+        <w:lastRenderedPageBreak/>
         <w:t>PRZYKŁAD REALIZACJI ZADANIA</w:t>
       </w:r>
       <w:bookmarkEnd w:id="16"/>
@@ -4668,28 +4967,68 @@
         <w:spacing w:line="360" w:lineRule="auto"/>
         <w:ind w:firstLine="708"/>
         <w:jc w:val="both"/>
-      </w:pPr>
-      <w:r>
-        <w:t xml:space="preserve">- kontrolkę </w:t>
+        <w:rPr>
+          <w:lang w:val="en-GB"/>
+        </w:rPr>
+      </w:pPr>
+      <w:r>
+        <w:rPr>
+          <w:lang w:val="en-GB"/>
+        </w:rPr>
+        <w:t xml:space="preserve">- </w:t>
       </w:r>
       <w:proofErr w:type="spellStart"/>
       <w:r>
         <w:rPr>
+          <w:lang w:val="en-GB"/>
+        </w:rPr>
+        <w:t>kontrolkę</w:t>
+      </w:r>
+      <w:proofErr w:type="spellEnd"/>
+      <w:r>
+        <w:rPr>
+          <w:lang w:val="en-GB"/>
+        </w:rPr>
+        <w:t xml:space="preserve"> </w:t>
+      </w:r>
+      <w:r>
+        <w:rPr>
           <w:b/>
+          <w:lang w:val="en-GB"/>
         </w:rPr>
         <w:t>Numeric</w:t>
       </w:r>
+      <w:r>
+        <w:rPr>
+          <w:lang w:val="en-GB"/>
+        </w:rPr>
+        <w:t xml:space="preserve"> </w:t>
+      </w:r>
+      <w:proofErr w:type="spellStart"/>
+      <w:r>
+        <w:rPr>
+          <w:lang w:val="en-GB"/>
+        </w:rPr>
+        <w:t>typu</w:t>
+      </w:r>
       <w:proofErr w:type="spellEnd"/>
       <w:r>
-        <w:t xml:space="preserve"> typu </w:t>
+        <w:rPr>
+          <w:lang w:val="en-GB"/>
+        </w:rPr>
+        <w:t xml:space="preserve"> </w:t>
       </w:r>
       <w:r>
         <w:rPr>
           <w:i/>
+          <w:lang w:val="en-GB"/>
         </w:rPr>
         <w:t>double</w:t>
       </w:r>
       <w:r>
+        <w:rPr>
+          <w:lang w:val="en-GB"/>
+        </w:rPr>
         <w:t>,</w:t>
       </w:r>
     </w:p>
@@ -4698,34 +5037,68 @@
         <w:spacing w:line="360" w:lineRule="auto"/>
         <w:ind w:firstLine="708"/>
         <w:jc w:val="both"/>
-      </w:pPr>
-      <w:r>
-        <w:t xml:space="preserve">- kontrolkę </w:t>
+        <w:rPr>
+          <w:lang w:val="en-GB"/>
+        </w:rPr>
+      </w:pPr>
+      <w:r>
+        <w:rPr>
+          <w:lang w:val="en-GB"/>
+        </w:rPr>
+        <w:t xml:space="preserve">- </w:t>
       </w:r>
       <w:proofErr w:type="spellStart"/>
       <w:r>
         <w:rPr>
+          <w:lang w:val="en-GB"/>
+        </w:rPr>
+        <w:t>kontrolkę</w:t>
+      </w:r>
+      <w:proofErr w:type="spellEnd"/>
+      <w:r>
+        <w:rPr>
+          <w:lang w:val="en-GB"/>
+        </w:rPr>
+        <w:t xml:space="preserve"> </w:t>
+      </w:r>
+      <w:r>
+        <w:rPr>
           <w:b/>
-        </w:rPr>
-        <w:t>Num</w:t>
+          <w:lang w:val="en-GB"/>
+        </w:rPr>
+        <w:t>Num (Val)</w:t>
+      </w:r>
+      <w:r>
+        <w:rPr>
+          <w:lang w:val="en-GB"/>
+        </w:rPr>
+        <w:t xml:space="preserve"> </w:t>
+      </w:r>
+      <w:proofErr w:type="spellStart"/>
+      <w:r>
+        <w:rPr>
+          <w:lang w:val="en-GB"/>
+        </w:rPr>
+        <w:t>typu</w:t>
       </w:r>
       <w:proofErr w:type="spellEnd"/>
       <w:r>
         <w:rPr>
-          <w:b/>
-        </w:rPr>
-        <w:t xml:space="preserve"> (Val)</w:t>
-      </w:r>
-      <w:r>
-        <w:t xml:space="preserve"> typu </w:t>
+          <w:lang w:val="en-GB"/>
+        </w:rPr>
+        <w:t xml:space="preserve"> </w:t>
       </w:r>
       <w:r>
         <w:rPr>
           <w:i/>
+          <w:lang w:val="en-GB"/>
         </w:rPr>
         <w:t>double</w:t>
       </w:r>
       <w:r>
+        <w:rPr>
+          <w:lang w:val="en-GB"/>
+        </w:rPr>
         <w:t>,</w:t>
       </w:r>
     </w:p>
@@ -4734,48 +5107,84 @@
         <w:spacing w:line="360" w:lineRule="auto"/>
         <w:ind w:firstLine="708"/>
         <w:jc w:val="both"/>
-      </w:pPr>
-      <w:r>
-        <w:t xml:space="preserve">- kontrolkę </w:t>
+        <w:rPr>
+          <w:lang w:val="en-GB"/>
+        </w:rPr>
+      </w:pPr>
+      <w:r>
+        <w:rPr>
+          <w:lang w:val="en-GB"/>
+        </w:rPr>
+        <w:t xml:space="preserve">- </w:t>
       </w:r>
       <w:proofErr w:type="spellStart"/>
       <w:r>
         <w:rPr>
+          <w:lang w:val="en-GB"/>
+        </w:rPr>
+        <w:t>kontrolkę</w:t>
+      </w:r>
+      <w:proofErr w:type="spellEnd"/>
+      <w:r>
+        <w:rPr>
+          <w:lang w:val="en-GB"/>
+        </w:rPr>
+        <w:t xml:space="preserve"> </w:t>
+      </w:r>
+      <w:r>
+        <w:rPr>
           <w:b/>
-        </w:rPr>
-        <w:t>Num</w:t>
+          <w:lang w:val="en-GB"/>
+        </w:rPr>
+        <w:t>Num (</w:t>
+      </w:r>
+      <w:proofErr w:type="spellStart"/>
+      <w:r>
+        <w:rPr>
+          <w:b/>
+          <w:lang w:val="en-GB"/>
+        </w:rPr>
+        <w:t>Val+Sig</w:t>
       </w:r>
       <w:proofErr w:type="spellEnd"/>
       <w:r>
         <w:rPr>
           <w:b/>
-        </w:rPr>
-        <w:t xml:space="preserve"> (</w:t>
+          <w:lang w:val="en-GB"/>
+        </w:rPr>
+        <w:t>)</w:t>
+      </w:r>
+      <w:r>
+        <w:rPr>
+          <w:lang w:val="en-GB"/>
+        </w:rPr>
+        <w:t xml:space="preserve"> </w:t>
       </w:r>
       <w:proofErr w:type="spellStart"/>
       <w:r>
         <w:rPr>
-          <w:b/>
-        </w:rPr>
-        <w:t>Val+Sig</w:t>
+          <w:lang w:val="en-GB"/>
+        </w:rPr>
+        <w:t>typu</w:t>
       </w:r>
       <w:proofErr w:type="spellEnd"/>
       <w:r>
         <w:rPr>
-          <w:b/>
-        </w:rPr>
-        <w:t>)</w:t>
-      </w:r>
-      <w:r>
-        <w:t xml:space="preserve"> typu </w:t>
+          <w:lang w:val="en-GB"/>
+        </w:rPr>
+        <w:t xml:space="preserve"> </w:t>
       </w:r>
       <w:r>
         <w:rPr>
           <w:i/>
+          <w:lang w:val="en-GB"/>
         </w:rPr>
         <w:t>double</w:t>
       </w:r>
       <w:r>
+        <w:rPr>
+          <w:lang w:val="en-GB"/>
+        </w:rPr>
         <w:t>,</w:t>
       </w:r>
     </w:p>
@@ -4874,7 +5283,6 @@
         <w:rPr>
           <w:noProof/>
         </w:rPr>
-        <w:lastRenderedPageBreak/>
         <w:drawing>
           <wp:inline distT="0" distB="0" distL="0" distR="0">
             <wp:extent cx="4977232" cy="2725783"/>
@@ -4893,7 +5301,7 @@
                     </pic:cNvPicPr>
                   </pic:nvPicPr>
                   <pic:blipFill>
-                    <a:blip r:embed="rId18" cstate="print"/>
+                    <a:blip r:embed="rId19" cstate="print"/>
                     <a:srcRect/>
                     <a:stretch>
                       <a:fillRect/>
@@ -5000,6 +5408,7 @@
         <w:rPr>
           <w:noProof/>
         </w:rPr>
+        <w:lastRenderedPageBreak/>
         <w:drawing>
           <wp:inline distT="0" distB="0" distL="0" distR="0">
             <wp:extent cx="3433724" cy="3032551"/>
@@ -5018,7 +5427,7 @@
                     </pic:cNvPicPr>
                   </pic:nvPicPr>
                   <pic:blipFill>
-                    <a:blip r:embed="rId19" cstate="print"/>
+                    <a:blip r:embed="rId20" cstate="print"/>
                     <a:srcRect/>
                     <a:stretch>
                       <a:fillRect/>
@@ -5195,7 +5604,6 @@
         <w:jc w:val="both"/>
       </w:pPr>
       <w:r>
-        <w:lastRenderedPageBreak/>
         <w:t xml:space="preserve"> </w:t>
       </w:r>
     </w:p>
@@ -5232,36 +5640,25 @@
         <w:spacing w:line="360" w:lineRule="auto"/>
       </w:pPr>
       <w:r>
-        <w:t xml:space="preserve">Które z następujących są komponentami struktury </w:t>
+        <w:t xml:space="preserve">Które z następujących elementów zaliczają się do klasy VI a które do klasy </w:t>
       </w:r>
       <w:proofErr w:type="spellStart"/>
       <w:r>
-        <w:t>klastra</w:t>
+        <w:t>Control</w:t>
       </w:r>
       <w:proofErr w:type="spellEnd"/>
-      <w:r>
-        <w:t xml:space="preserve"> błędu</w:t>
-      </w:r>
     </w:p>
     <w:p>
       <w:pPr>
         <w:pStyle w:val="Akapitzlist"/>
         <w:numPr>
           <w:ilvl w:val="0"/>
-          <w:numId w:val="45"/>
+          <w:numId w:val="47"/>
         </w:numPr>
         <w:spacing w:line="360" w:lineRule="auto"/>
       </w:pPr>
       <w:r>
-        <w:t xml:space="preserve">Status: </w:t>
-      </w:r>
-      <w:proofErr w:type="spellStart"/>
-      <w:r>
-        <w:t>Boolean</w:t>
-      </w:r>
-      <w:proofErr w:type="spellEnd"/>
-      <w:r>
-        <w:t>,</w:t>
+        <w:t>Format and Precision,</w:t>
       </w:r>
     </w:p>
     <w:p>
@@ -5269,21 +5666,13 @@
         <w:pStyle w:val="Akapitzlist"/>
         <w:numPr>
           <w:ilvl w:val="0"/>
-          <w:numId w:val="45"/>
+          <w:numId w:val="47"/>
         </w:numPr>
         <w:spacing w:line="360" w:lineRule="auto"/>
       </w:pPr>
       <w:proofErr w:type="spellStart"/>
       <w:r>
-        <w:t>Error</w:t>
-      </w:r>
-      <w:proofErr w:type="spellEnd"/>
-      <w:r>
-        <w:t xml:space="preserve">: </w:t>
-      </w:r>
-      <w:proofErr w:type="spellStart"/>
-      <w:r>
-        <w:t>String</w:t>
+        <w:t>Blinking</w:t>
       </w:r>
       <w:proofErr w:type="spellEnd"/>
       <w:r>
@@ -5295,21 +5684,29 @@
         <w:pStyle w:val="Akapitzlist"/>
         <w:numPr>
           <w:ilvl w:val="0"/>
-          <w:numId w:val="45"/>
+          <w:numId w:val="47"/>
         </w:numPr>
         <w:spacing w:line="360" w:lineRule="auto"/>
       </w:pPr>
       <w:proofErr w:type="spellStart"/>
       <w:r>
-        <w:t>Code</w:t>
+        <w:t>Reinitialize</w:t>
       </w:r>
       <w:proofErr w:type="spellEnd"/>
       <w:r>
-        <w:t xml:space="preserve">: 32-bit </w:t>
+        <w:t xml:space="preserve"> to </w:t>
       </w:r>
       <w:proofErr w:type="spellStart"/>
       <w:r>
-        <w:t>integer</w:t>
+        <w:t>Default</w:t>
+      </w:r>
+      <w:proofErr w:type="spellEnd"/>
+      <w:r>
+        <w:t xml:space="preserve"> </w:t>
+      </w:r>
+      <w:proofErr w:type="spellStart"/>
+      <w:r>
+        <w:t>Value</w:t>
       </w:r>
       <w:proofErr w:type="spellEnd"/>
       <w:r>
@@ -5321,25 +5718,20 @@
         <w:pStyle w:val="Akapitzlist"/>
         <w:numPr>
           <w:ilvl w:val="0"/>
-          <w:numId w:val="45"/>
+          <w:numId w:val="47"/>
         </w:numPr>
         <w:spacing w:line="360" w:lineRule="auto"/>
       </w:pPr>
+      <w:r>
+        <w:t xml:space="preserve">Show </w:t>
+      </w:r>
       <w:proofErr w:type="spellStart"/>
       <w:r>
-        <w:t>Source</w:t>
+        <w:t>Tool</w:t>
       </w:r>
       <w:proofErr w:type="spellEnd"/>
       <w:r>
-        <w:t xml:space="preserve">: </w:t>
-      </w:r>
-      <w:proofErr w:type="spellStart"/>
-      <w:r>
-        <w:t>String</w:t>
-      </w:r>
-      <w:proofErr w:type="spellEnd"/>
-      <w:r>
-        <w:t>.</w:t>
+        <w:t xml:space="preserve"> Bar.</w:t>
       </w:r>
     </w:p>
     <w:p>
@@ -5351,109 +5743,11 @@
         </w:numPr>
         <w:spacing w:line="360" w:lineRule="auto"/>
       </w:pPr>
-      <w:r>
-        <w:t>Wszystkie błędy mają ujemny kod błędu a ostrzeżenia dodatni?</w:t>
-      </w:r>
-    </w:p>
-    <w:p>
-      <w:pPr>
-        <w:pStyle w:val="Akapitzlist"/>
-        <w:numPr>
-          <w:ilvl w:val="0"/>
-          <w:numId w:val="46"/>
-        </w:numPr>
-        <w:spacing w:line="360" w:lineRule="auto"/>
-      </w:pPr>
-      <w:r>
-        <w:t>Prawda,</w:t>
-      </w:r>
-    </w:p>
-    <w:p>
-      <w:pPr>
-        <w:pStyle w:val="Akapitzlist"/>
-        <w:numPr>
-          <w:ilvl w:val="0"/>
-          <w:numId w:val="46"/>
-        </w:numPr>
-        <w:spacing w:line="360" w:lineRule="auto"/>
-      </w:pPr>
-      <w:r>
-        <w:t>Fałsz.</w:t>
-      </w:r>
-    </w:p>
-    <w:p>
-      <w:pPr>
-        <w:pStyle w:val="Akapitzlist"/>
-        <w:numPr>
-          <w:ilvl w:val="0"/>
-          <w:numId w:val="26"/>
-        </w:numPr>
-        <w:spacing w:line="360" w:lineRule="auto"/>
-      </w:pPr>
-      <w:r>
-        <w:t xml:space="preserve">Węzeł </w:t>
-      </w:r>
       <w:proofErr w:type="spellStart"/>
       <w:r>
-        <w:rPr>
-          <w:b/>
-        </w:rPr>
-        <w:t>Merge</w:t>
+        <w:t>ee</w:t>
       </w:r>
       <w:proofErr w:type="spellEnd"/>
-      <w:r>
-        <w:rPr>
-          <w:b/>
-        </w:rPr>
-        <w:t xml:space="preserve"> </w:t>
-      </w:r>
-      <w:proofErr w:type="spellStart"/>
-      <w:r>
-        <w:rPr>
-          <w:b/>
-        </w:rPr>
-        <w:t>Errors</w:t>
-      </w:r>
-      <w:proofErr w:type="spellEnd"/>
-      <w:r>
-        <w:t xml:space="preserve"> łączy informacje o błędach z wielu źródeł?</w:t>
-      </w:r>
-    </w:p>
-    <w:p>
-      <w:pPr>
-        <w:pStyle w:val="Akapitzlist"/>
-        <w:numPr>
-          <w:ilvl w:val="0"/>
-          <w:numId w:val="47"/>
-        </w:numPr>
-        <w:spacing w:line="360" w:lineRule="auto"/>
-      </w:pPr>
-      <w:r>
-        <w:t>Prawda,</w:t>
-      </w:r>
-    </w:p>
-    <w:p>
-      <w:pPr>
-        <w:pStyle w:val="Akapitzlist"/>
-        <w:numPr>
-          <w:ilvl w:val="0"/>
-          <w:numId w:val="47"/>
-        </w:numPr>
-        <w:spacing w:line="360" w:lineRule="auto"/>
-      </w:pPr>
-      <w:r>
-        <w:t>Fałsz.</w:t>
-      </w:r>
-    </w:p>
-    <w:p>
-      <w:pPr>
-        <w:pStyle w:val="Akapitzlist"/>
-        <w:numPr>
-          <w:ilvl w:val="0"/>
-          <w:numId w:val="26"/>
-        </w:numPr>
-        <w:spacing w:line="360" w:lineRule="auto"/>
-      </w:pPr>
     </w:p>
     <w:p>
       <w:pPr>
@@ -5553,6 +5847,7 @@
         <w:rPr>
           <w:lang w:val="en-GB"/>
         </w:rPr>
+        <w:lastRenderedPageBreak/>
         <w:t>LabVIEW Core 2 Course manual.</w:t>
       </w:r>
     </w:p>
@@ -5882,7 +6177,7 @@
         <w:rStyle w:val="Numerstrony"/>
         <w:noProof/>
       </w:rPr>
-      <w:t>7</w:t>
+      <w:t>11</w:t>
     </w:r>
     <w:r>
       <w:rPr>
@@ -6060,7 +6355,7 @@
               <v:shape id="_x0000_i1025" type="#_x0000_t75" style="width:17.3pt;height:27.05pt" o:ole="">
                 <v:imagedata r:id="rId1" o:title=""/>
               </v:shape>
-              <o:OLEObject Type="Embed" ProgID="CorelDRAW.Graphic.11" ShapeID="_x0000_i1025" DrawAspect="Content" ObjectID="_1514635063" r:id="rId2"/>
+              <o:OLEObject Type="Embed" ProgID="CorelDRAW.Graphic.11" ShapeID="_x0000_i1025" DrawAspect="Content" ObjectID="_1514757323" r:id="rId2"/>
             </w:object>
           </w:r>
         </w:p>
@@ -12540,7 +12835,7 @@
 </file>
 
 <file path=customXml/itemProps1.xml><?xml version="1.0" encoding="utf-8"?>
-<ds:datastoreItem xmlns:ds="http://schemas.openxmlformats.org/officeDocument/2006/customXml" ds:itemID="{A9816139-E230-42FC-92FF-84A6A3DD2117}">
+<ds:datastoreItem xmlns:ds="http://schemas.openxmlformats.org/officeDocument/2006/customXml" ds:itemID="{DCA3070A-C470-48BE-8CBE-479DE838E90D}">
   <ds:schemaRefs>
     <ds:schemaRef ds:uri="http://schemas.openxmlformats.org/officeDocument/2006/bibliography"/>
   </ds:schemaRefs>

</xml_diff>